<commit_message>
First day first class
</commit_message>
<xml_diff>
--- a/2022_first_announcement.docx
+++ b/2022_first_announcement.docx
@@ -3,11 +3,6 @@
 <w:document xmlns:wpc="http://schemas.microsoft.com/office/word/2010/wordprocessingCanvas" xmlns:mc="http://schemas.openxmlformats.org/markup-compatibility/2006" xmlns:o="urn:schemas-microsoft-com:office:office" xmlns:r="http://schemas.openxmlformats.org/officeDocument/2006/relationships" xmlns:m="http://schemas.openxmlformats.org/officeDocument/2006/math" xmlns:v="urn:schemas-microsoft-com:vml" xmlns:wp14="http://schemas.microsoft.com/office/word/2010/wordprocessingDrawing" xmlns:wp="http://schemas.openxmlformats.org/drawingml/2006/wordprocessingDrawing" xmlns:w10="urn:schemas-microsoft-com:office:word" xmlns:w="http://schemas.openxmlformats.org/wordprocessingml/2006/main" xmlns:w14="http://schemas.microsoft.com/office/word/2010/wordml" xmlns:wpg="http://schemas.microsoft.com/office/word/2010/wordprocessingGroup" xmlns:wpi="http://schemas.microsoft.com/office/word/2010/wordprocessingInk" xmlns:wne="http://schemas.microsoft.com/office/word/2006/wordml" xmlns:wps="http://schemas.microsoft.com/office/word/2010/wordprocessingShape" mc:Ignorable="w14 wp14">
   <w:body>
     <w:p>
-      <w:pPr>
-        <w:rPr>
-          <w:rFonts w:hint="eastAsia"/>
-        </w:rPr>
-      </w:pPr>
       <w:r>
         <w:rPr>
           <w:rFonts w:hint="eastAsia"/>
@@ -23,9 +18,6 @@
           <w:numId w:val="1"/>
         </w:numPr>
         <w:ind w:leftChars="0"/>
-        <w:rPr>
-          <w:rFonts w:hint="eastAsia"/>
-        </w:rPr>
       </w:pPr>
       <w:r>
         <w:rPr>
@@ -38,9 +30,6 @@
       <w:pPr>
         <w:pStyle w:val="a3"/>
         <w:ind w:leftChars="0" w:left="760"/>
-        <w:rPr>
-          <w:rFonts w:hint="eastAsia"/>
-        </w:rPr>
       </w:pPr>
       <w:r>
         <w:rPr>
@@ -88,9 +77,6 @@
           <w:numId w:val="2"/>
         </w:numPr>
         <w:ind w:leftChars="0"/>
-        <w:rPr>
-          <w:rFonts w:hint="eastAsia"/>
-        </w:rPr>
       </w:pPr>
       <w:r>
         <w:rPr>
@@ -107,18 +93,115 @@
           <w:numId w:val="2"/>
         </w:numPr>
         <w:ind w:leftChars="0"/>
-        <w:rPr>
-          <w:rFonts w:hint="eastAsia"/>
-        </w:rPr>
       </w:pPr>
       <w:r>
         <w:rPr>
           <w:rFonts w:hint="eastAsia"/>
         </w:rPr>
         <w:t xml:space="preserve">Stochastic process for dynamic system based on model based  </w:t>
+      </w:r>
+    </w:p>
+    <w:p>
+      <w:pPr>
+        <w:pStyle w:val="a3"/>
+        <w:numPr>
+          <w:ilvl w:val="0"/>
+          <w:numId w:val="2"/>
+        </w:numPr>
+        <w:ind w:leftChars="0"/>
+      </w:pPr>
+      <w:r>
+        <w:rPr>
+          <w:rFonts w:hint="eastAsia"/>
+        </w:rPr>
+        <w:t>Statistical analysis for dynamic system analysis based on data</w:t>
+      </w:r>
+    </w:p>
+    <w:p>
+      <w:pPr>
+        <w:pStyle w:val="a3"/>
+        <w:numPr>
+          <w:ilvl w:val="0"/>
+          <w:numId w:val="2"/>
+        </w:numPr>
+        <w:ind w:leftChars="0"/>
+      </w:pPr>
+      <w:r>
+        <w:t>M</w:t>
+      </w:r>
+      <w:r>
+        <w:rPr>
+          <w:rFonts w:hint="eastAsia"/>
+        </w:rPr>
+        <w:t xml:space="preserve">achine learning </w:t>
+      </w:r>
+      <w:r>
+        <w:rPr>
+          <w:rFonts w:hint="eastAsia"/>
+        </w:rPr>
+        <w:t xml:space="preserve">for dynamic system </w:t>
+      </w:r>
+    </w:p>
+    <w:p>
+      <w:pPr>
+        <w:pStyle w:val="a3"/>
+        <w:numPr>
+          <w:ilvl w:val="0"/>
+          <w:numId w:val="1"/>
+        </w:numPr>
+        <w:ind w:leftChars="0"/>
+      </w:pPr>
+      <w:r>
+        <w:rPr>
+          <w:rFonts w:hint="eastAsia"/>
+        </w:rPr>
+        <w:t xml:space="preserve">Textbook </w:t>
+      </w:r>
+    </w:p>
+    <w:p>
+      <w:pPr>
+        <w:pStyle w:val="a3"/>
+        <w:numPr>
+          <w:ilvl w:val="0"/>
+          <w:numId w:val="2"/>
+        </w:numPr>
+        <w:ind w:leftChars="0"/>
+      </w:pPr>
+      <w:r>
+        <w:t>“</w:t>
+      </w:r>
+      <w:r>
+        <w:rPr>
+          <w:rFonts w:hint="eastAsia"/>
+        </w:rPr>
+        <w:t>Stochastic Processes, Estimation and C</w:t>
+      </w:r>
+      <w:r>
+        <w:t>o</w:t>
+      </w:r>
+      <w:r>
+        <w:rPr>
+          <w:rFonts w:hint="eastAsia"/>
+        </w:rPr>
+        <w:t>ntr</w:t>
       </w:r>
       <w:bookmarkStart w:id="0" w:name="_GoBack"/>
       <w:bookmarkEnd w:id="0"/>
+      <w:r>
+        <w:rPr>
+          <w:rFonts w:hint="eastAsia"/>
+        </w:rPr>
+        <w:t>ol</w:t>
+      </w:r>
+      <w:r>
+        <w:t>”</w:t>
+      </w:r>
+      <w:r>
+        <w:rPr>
+          <w:rFonts w:hint="eastAsia"/>
+        </w:rPr>
+        <w:t xml:space="preserve">, Speyer, 2008,SIAM, </w:t>
+      </w:r>
     </w:p>
     <w:p>
       <w:pPr>
@@ -128,15 +211,44 @@
           <w:numId w:val="2"/>
         </w:numPr>
         <w:ind w:leftChars="0"/>
-        <w:rPr>
-          <w:rFonts w:hint="eastAsia"/>
-        </w:rPr>
-      </w:pPr>
-      <w:r>
-        <w:rPr>
-          <w:rFonts w:hint="eastAsia"/>
-        </w:rPr>
-        <w:t>Statistical analysis for dynamic system analysis based on data</w:t>
+      </w:pPr>
+      <w:r>
+        <w:t>“</w:t>
+      </w:r>
+      <w:r>
+        <w:rPr>
+          <w:rFonts w:hint="eastAsia"/>
+        </w:rPr>
+        <w:t>Bayesian Fil</w:t>
+      </w:r>
+      <w:r>
+        <w:rPr>
+          <w:rFonts w:hint="eastAsia"/>
+        </w:rPr>
+        <w:t>tering and Smoothing</w:t>
+      </w:r>
+      <w:r>
+        <w:t>”</w:t>
+      </w:r>
+      <w:r>
+        <w:rPr>
+          <w:rFonts w:hint="eastAsia"/>
+        </w:rPr>
+        <w:t xml:space="preserve">, Simo </w:t>
+      </w:r>
+      <w:proofErr w:type="spellStart"/>
+      <w:r>
+        <w:rPr>
+          <w:rFonts w:hint="eastAsia"/>
+        </w:rPr>
+        <w:t>Sarkka</w:t>
+      </w:r>
+      <w:proofErr w:type="spellEnd"/>
+      <w:r>
+        <w:rPr>
+          <w:rFonts w:hint="eastAsia"/>
+        </w:rPr>
+        <w:t>, 2013, Cambridge University Press</w:t>
       </w:r>
     </w:p>
     <w:p>
@@ -147,24 +259,38 @@
           <w:numId w:val="2"/>
         </w:numPr>
         <w:ind w:leftChars="0"/>
-        <w:rPr>
-          <w:rFonts w:hint="eastAsia"/>
-        </w:rPr>
-      </w:pPr>
-      <w:r>
-        <w:t>M</w:t>
-      </w:r>
-      <w:r>
-        <w:rPr>
-          <w:rFonts w:hint="eastAsia"/>
-        </w:rPr>
-        <w:t xml:space="preserve">achine learning </w:t>
-      </w:r>
-      <w:r>
-        <w:rPr>
-          <w:rFonts w:hint="eastAsia"/>
-        </w:rPr>
-        <w:t xml:space="preserve">for dynamic system </w:t>
+      </w:pPr>
+      <w:r>
+        <w:t>“</w:t>
+      </w:r>
+      <w:r>
+        <w:rPr>
+          <w:rFonts w:hint="eastAsia"/>
+        </w:rPr>
+        <w:t>Statistics and Machine Learning Toolbox</w:t>
+      </w:r>
+      <w:r>
+        <w:t>”</w:t>
+      </w:r>
+      <w:r>
+        <w:rPr>
+          <w:rFonts w:hint="eastAsia"/>
+        </w:rPr>
+        <w:t xml:space="preserve"> , </w:t>
+      </w:r>
+      <w:proofErr w:type="spellStart"/>
+      <w:r>
+        <w:rPr>
+          <w:rFonts w:hint="eastAsia"/>
+        </w:rPr>
+        <w:t>matlab</w:t>
+      </w:r>
+      <w:proofErr w:type="spellEnd"/>
+      <w:r>
+        <w:rPr>
+          <w:rFonts w:hint="eastAsia"/>
+        </w:rPr>
+        <w:t xml:space="preserve"> toolbox</w:t>
       </w:r>
     </w:p>
     <w:p>
@@ -175,15 +301,12 @@
           <w:numId w:val="1"/>
         </w:numPr>
         <w:ind w:leftChars="0"/>
-        <w:rPr>
-          <w:rFonts w:hint="eastAsia"/>
-        </w:rPr>
-      </w:pPr>
-      <w:r>
-        <w:rPr>
-          <w:rFonts w:hint="eastAsia"/>
-        </w:rPr>
-        <w:t xml:space="preserve">Textbook </w:t>
+      </w:pPr>
+      <w:r>
+        <w:rPr>
+          <w:rFonts w:hint="eastAsia"/>
+        </w:rPr>
+        <w:t>Lecture / Tutorials</w:t>
       </w:r>
     </w:p>
     <w:p>
@@ -194,28 +317,40 @@
           <w:numId w:val="2"/>
         </w:numPr>
         <w:ind w:leftChars="0"/>
-        <w:rPr>
-          <w:rFonts w:hint="eastAsia"/>
-        </w:rPr>
-      </w:pPr>
+      </w:pPr>
+      <w:r>
+        <w:rPr>
+          <w:rFonts w:hint="eastAsia"/>
+        </w:rPr>
+        <w:t>Lecture :  Wed. 08:00 ~ 10:00</w:t>
+      </w:r>
+    </w:p>
+    <w:p>
+      <w:pPr>
+        <w:pStyle w:val="a3"/>
+        <w:numPr>
+          <w:ilvl w:val="0"/>
+          <w:numId w:val="2"/>
+        </w:numPr>
+        <w:ind w:leftChars="0"/>
+      </w:pPr>
+      <w:r>
+        <w:rPr>
+          <w:rFonts w:hint="eastAsia"/>
+        </w:rPr>
+        <w:t xml:space="preserve">Tutorial:   divide two teams. </w:t>
+      </w:r>
       <w:r>
         <w:t>“</w:t>
       </w:r>
-      <w:r>
-        <w:rPr>
-          <w:rFonts w:hint="eastAsia"/>
-        </w:rPr>
-        <w:t>Stochastic Processes, Estimation and C</w:t>
-      </w:r>
-      <w:r>
-        <w:t>o</w:t>
-      </w:r>
-      <w:r>
-        <w:rPr>
-          <w:rFonts w:hint="eastAsia"/>
-        </w:rPr>
-        <w:t>ntrol</w:t>
-      </w:r>
+      <w:proofErr w:type="spellStart"/>
+      <w:r>
+        <w:rPr>
+          <w:rFonts w:hint="eastAsia"/>
+        </w:rPr>
+        <w:t>matlab</w:t>
+      </w:r>
+      <w:proofErr w:type="spellEnd"/>
       <w:r>
         <w:t>”</w:t>
       </w:r>
@@ -223,7 +358,7 @@
         <w:rPr>
           <w:rFonts w:hint="eastAsia"/>
         </w:rPr>
-        <w:t xml:space="preserve">, Speyer, 2008,SIAM, </w:t>
+        <w:t xml:space="preserve"> simulation </w:t>
       </w:r>
     </w:p>
     <w:p>
@@ -234,41 +369,12 @@
           <w:numId w:val="2"/>
         </w:numPr>
         <w:ind w:leftChars="0"/>
-        <w:rPr>
-          <w:rFonts w:hint="eastAsia"/>
-        </w:rPr>
-      </w:pPr>
-      <w:r>
-        <w:t>“</w:t>
-      </w:r>
-      <w:r>
-        <w:rPr>
-          <w:rFonts w:hint="eastAsia"/>
-        </w:rPr>
-        <w:t>Statistics and Machine Learning Toolbox</w:t>
-      </w:r>
-      <w:r>
-        <w:t>”</w:t>
-      </w:r>
-      <w:r>
-        <w:rPr>
-          <w:rFonts w:hint="eastAsia"/>
-        </w:rPr>
-        <w:t xml:space="preserve"> , </w:t>
-      </w:r>
-      <w:proofErr w:type="spellStart"/>
-      <w:r>
-        <w:rPr>
-          <w:rFonts w:hint="eastAsia"/>
-        </w:rPr>
-        <w:t>matlab</w:t>
-      </w:r>
-      <w:proofErr w:type="spellEnd"/>
-      <w:r>
-        <w:rPr>
-          <w:rFonts w:hint="eastAsia"/>
-        </w:rPr>
-        <w:t xml:space="preserve"> toolbox</w:t>
+      </w:pPr>
+      <w:r>
+        <w:rPr>
+          <w:rFonts w:hint="eastAsia"/>
+        </w:rPr>
+        <w:t>HA : submit and be graded as a team (at most 4 members)</w:t>
       </w:r>
     </w:p>
     <w:p>
@@ -279,15 +385,37 @@
           <w:numId w:val="1"/>
         </w:numPr>
         <w:ind w:leftChars="0"/>
-        <w:rPr>
-          <w:rFonts w:hint="eastAsia"/>
-        </w:rPr>
-      </w:pPr>
-      <w:r>
-        <w:rPr>
-          <w:rFonts w:hint="eastAsia"/>
-        </w:rPr>
-        <w:t>Lecture / Tutorials</w:t>
+      </w:pPr>
+      <w:r>
+        <w:rPr>
+          <w:rFonts w:hint="eastAsia"/>
+        </w:rPr>
+        <w:t xml:space="preserve">Course materials : </w:t>
+      </w:r>
+      <w:r>
+        <w:t>https://github.com/snkim0701</w:t>
+      </w:r>
+      <w:r>
+        <w:rPr>
+          <w:rFonts w:hint="eastAsia"/>
+        </w:rPr>
+        <w:t>/2022_stochastic</w:t>
+      </w:r>
+    </w:p>
+    <w:p>
+      <w:pPr>
+        <w:pStyle w:val="a3"/>
+        <w:numPr>
+          <w:ilvl w:val="0"/>
+          <w:numId w:val="1"/>
+        </w:numPr>
+        <w:ind w:leftChars="0"/>
+      </w:pPr>
+      <w:r>
+        <w:rPr>
+          <w:rFonts w:hint="eastAsia"/>
+        </w:rPr>
+        <w:t>Prerequisite</w:t>
       </w:r>
     </w:p>
     <w:p>
@@ -298,15 +426,12 @@
           <w:numId w:val="2"/>
         </w:numPr>
         <w:ind w:leftChars="0"/>
-        <w:rPr>
-          <w:rFonts w:hint="eastAsia"/>
-        </w:rPr>
-      </w:pPr>
-      <w:r>
-        <w:rPr>
-          <w:rFonts w:hint="eastAsia"/>
-        </w:rPr>
-        <w:t>Lecture :  Wed. 08:00 ~ 10:00</w:t>
+      </w:pPr>
+      <w:r>
+        <w:rPr>
+          <w:rFonts w:hint="eastAsia"/>
+        </w:rPr>
+        <w:t>:Linear algebra (SVD, Basis in function space)</w:t>
       </w:r>
     </w:p>
     <w:p>
@@ -317,35 +442,12 @@
           <w:numId w:val="2"/>
         </w:numPr>
         <w:ind w:leftChars="0"/>
-        <w:rPr>
-          <w:rFonts w:hint="eastAsia"/>
-        </w:rPr>
-      </w:pPr>
-      <w:r>
-        <w:rPr>
-          <w:rFonts w:hint="eastAsia"/>
-        </w:rPr>
-        <w:t xml:space="preserve">Tutorial:   divide two teams. </w:t>
-      </w:r>
-      <w:r>
-        <w:t>“</w:t>
-      </w:r>
-      <w:proofErr w:type="spellStart"/>
-      <w:r>
-        <w:rPr>
-          <w:rFonts w:hint="eastAsia"/>
-        </w:rPr>
-        <w:t>matlab</w:t>
-      </w:r>
-      <w:proofErr w:type="spellEnd"/>
-      <w:r>
-        <w:t>”</w:t>
-      </w:r>
-      <w:r>
-        <w:rPr>
-          <w:rFonts w:hint="eastAsia"/>
-        </w:rPr>
-        <w:t xml:space="preserve"> simulation </w:t>
+      </w:pPr>
+      <w:r>
+        <w:rPr>
+          <w:rFonts w:hint="eastAsia"/>
+        </w:rPr>
+        <w:t>Calculus : Vector derivatives</w:t>
       </w:r>
     </w:p>
     <w:p>
@@ -356,15 +458,29 @@
           <w:numId w:val="2"/>
         </w:numPr>
         <w:ind w:leftChars="0"/>
-        <w:rPr>
-          <w:rFonts w:hint="eastAsia"/>
-        </w:rPr>
-      </w:pPr>
-      <w:r>
-        <w:rPr>
-          <w:rFonts w:hint="eastAsia"/>
-        </w:rPr>
-        <w:t>HA : submit and be graded as a team (at most 4 members)</w:t>
+      </w:pPr>
+      <w:proofErr w:type="gramStart"/>
+      <w:r>
+        <w:rPr>
+          <w:rFonts w:hint="eastAsia"/>
+        </w:rPr>
+        <w:t>Probability :</w:t>
+      </w:r>
+      <w:proofErr w:type="gramEnd"/>
+      <w:r>
+        <w:rPr>
+          <w:rFonts w:hint="eastAsia"/>
+        </w:rPr>
+        <w:t xml:space="preserve"> </w:t>
+      </w:r>
+      <w:r>
+        <w:t>Gaussian</w:t>
+      </w:r>
+      <w:r>
+        <w:rPr>
+          <w:rFonts w:hint="eastAsia"/>
+        </w:rPr>
+        <w:t xml:space="preserve"> R.V. </w:t>
       </w:r>
     </w:p>
     <w:p>
@@ -375,130 +491,6 @@
           <w:numId w:val="1"/>
         </w:numPr>
         <w:ind w:leftChars="0"/>
-        <w:rPr>
-          <w:rFonts w:hint="eastAsia"/>
-        </w:rPr>
-      </w:pPr>
-      <w:r>
-        <w:rPr>
-          <w:rFonts w:hint="eastAsia"/>
-        </w:rPr>
-        <w:t xml:space="preserve">Course materials : </w:t>
-      </w:r>
-      <w:r>
-        <w:t>https://github.com/snkim0701</w:t>
-      </w:r>
-      <w:r>
-        <w:rPr>
-          <w:rFonts w:hint="eastAsia"/>
-        </w:rPr>
-        <w:t>/2022_stochastic</w:t>
-      </w:r>
-    </w:p>
-    <w:p>
-      <w:pPr>
-        <w:pStyle w:val="a3"/>
-        <w:numPr>
-          <w:ilvl w:val="0"/>
-          <w:numId w:val="1"/>
-        </w:numPr>
-        <w:ind w:leftChars="0"/>
-        <w:rPr>
-          <w:rFonts w:hint="eastAsia"/>
-        </w:rPr>
-      </w:pPr>
-      <w:r>
-        <w:rPr>
-          <w:rFonts w:hint="eastAsia"/>
-        </w:rPr>
-        <w:t>Prerequisite</w:t>
-      </w:r>
-    </w:p>
-    <w:p>
-      <w:pPr>
-        <w:pStyle w:val="a3"/>
-        <w:numPr>
-          <w:ilvl w:val="0"/>
-          <w:numId w:val="2"/>
-        </w:numPr>
-        <w:ind w:leftChars="0"/>
-        <w:rPr>
-          <w:rFonts w:hint="eastAsia"/>
-        </w:rPr>
-      </w:pPr>
-      <w:r>
-        <w:rPr>
-          <w:rFonts w:hint="eastAsia"/>
-        </w:rPr>
-        <w:t>:Linear algebra (SVD, Basis in function space)</w:t>
-      </w:r>
-    </w:p>
-    <w:p>
-      <w:pPr>
-        <w:pStyle w:val="a3"/>
-        <w:numPr>
-          <w:ilvl w:val="0"/>
-          <w:numId w:val="2"/>
-        </w:numPr>
-        <w:ind w:leftChars="0"/>
-        <w:rPr>
-          <w:rFonts w:hint="eastAsia"/>
-        </w:rPr>
-      </w:pPr>
-      <w:r>
-        <w:rPr>
-          <w:rFonts w:hint="eastAsia"/>
-        </w:rPr>
-        <w:t>Calculus : Vector derivatives</w:t>
-      </w:r>
-    </w:p>
-    <w:p>
-      <w:pPr>
-        <w:pStyle w:val="a3"/>
-        <w:numPr>
-          <w:ilvl w:val="0"/>
-          <w:numId w:val="2"/>
-        </w:numPr>
-        <w:ind w:leftChars="0"/>
-        <w:rPr>
-          <w:rFonts w:hint="eastAsia"/>
-        </w:rPr>
-      </w:pPr>
-      <w:proofErr w:type="gramStart"/>
-      <w:r>
-        <w:rPr>
-          <w:rFonts w:hint="eastAsia"/>
-        </w:rPr>
-        <w:t>Probability :</w:t>
-      </w:r>
-      <w:proofErr w:type="gramEnd"/>
-      <w:r>
-        <w:rPr>
-          <w:rFonts w:hint="eastAsia"/>
-        </w:rPr>
-        <w:t xml:space="preserve"> </w:t>
-      </w:r>
-      <w:r>
-        <w:t>Gaussian</w:t>
-      </w:r>
-      <w:r>
-        <w:rPr>
-          <w:rFonts w:hint="eastAsia"/>
-        </w:rPr>
-        <w:t xml:space="preserve"> R.V. </w:t>
-      </w:r>
-    </w:p>
-    <w:p>
-      <w:pPr>
-        <w:pStyle w:val="a3"/>
-        <w:numPr>
-          <w:ilvl w:val="0"/>
-          <w:numId w:val="1"/>
-        </w:numPr>
-        <w:ind w:leftChars="0"/>
-        <w:rPr>
-          <w:rFonts w:hint="eastAsia"/>
-        </w:rPr>
       </w:pPr>
       <w:r>
         <w:rPr>
@@ -539,6 +531,56 @@
     </w:sectPr>
   </w:body>
 </w:document>
+</file>
+
+<file path=word/endnotes.xml><?xml version="1.0" encoding="utf-8"?>
+<w:endnotes xmlns:wpc="http://schemas.microsoft.com/office/word/2010/wordprocessingCanvas" xmlns:mc="http://schemas.openxmlformats.org/markup-compatibility/2006" xmlns:o="urn:schemas-microsoft-com:office:office" xmlns:r="http://schemas.openxmlformats.org/officeDocument/2006/relationships" xmlns:m="http://schemas.openxmlformats.org/officeDocument/2006/math" xmlns:v="urn:schemas-microsoft-com:vml" xmlns:wp14="http://schemas.microsoft.com/office/word/2010/wordprocessingDrawing" xmlns:wp="http://schemas.openxmlformats.org/drawingml/2006/wordprocessingDrawing" xmlns:w10="urn:schemas-microsoft-com:office:word" xmlns:w="http://schemas.openxmlformats.org/wordprocessingml/2006/main" xmlns:w14="http://schemas.microsoft.com/office/word/2010/wordml" xmlns:wpg="http://schemas.microsoft.com/office/word/2010/wordprocessingGroup" xmlns:wpi="http://schemas.microsoft.com/office/word/2010/wordprocessingInk" xmlns:wne="http://schemas.microsoft.com/office/word/2006/wordml" xmlns:wps="http://schemas.microsoft.com/office/word/2010/wordprocessingShape" mc:Ignorable="w14 wp14">
+  <w:endnote w:type="separator" w:id="-1">
+    <w:p>
+      <w:pPr>
+        <w:spacing w:after="0" w:line="240" w:lineRule="auto"/>
+      </w:pPr>
+      <w:r>
+        <w:separator/>
+      </w:r>
+    </w:p>
+  </w:endnote>
+  <w:endnote w:type="continuationSeparator" w:id="0">
+    <w:p>
+      <w:pPr>
+        <w:spacing w:after="0" w:line="240" w:lineRule="auto"/>
+      </w:pPr>
+      <w:r>
+        <w:continuationSeparator/>
+      </w:r>
+    </w:p>
+  </w:endnote>
+</w:endnotes>
+</file>
+
+<file path=word/footnotes.xml><?xml version="1.0" encoding="utf-8"?>
+<w:footnotes xmlns:wpc="http://schemas.microsoft.com/office/word/2010/wordprocessingCanvas" xmlns:mc="http://schemas.openxmlformats.org/markup-compatibility/2006" xmlns:o="urn:schemas-microsoft-com:office:office" xmlns:r="http://schemas.openxmlformats.org/officeDocument/2006/relationships" xmlns:m="http://schemas.openxmlformats.org/officeDocument/2006/math" xmlns:v="urn:schemas-microsoft-com:vml" xmlns:wp14="http://schemas.microsoft.com/office/word/2010/wordprocessingDrawing" xmlns:wp="http://schemas.openxmlformats.org/drawingml/2006/wordprocessingDrawing" xmlns:w10="urn:schemas-microsoft-com:office:word" xmlns:w="http://schemas.openxmlformats.org/wordprocessingml/2006/main" xmlns:w14="http://schemas.microsoft.com/office/word/2010/wordml" xmlns:wpg="http://schemas.microsoft.com/office/word/2010/wordprocessingGroup" xmlns:wpi="http://schemas.microsoft.com/office/word/2010/wordprocessingInk" xmlns:wne="http://schemas.microsoft.com/office/word/2006/wordml" xmlns:wps="http://schemas.microsoft.com/office/word/2010/wordprocessingShape" mc:Ignorable="w14 wp14">
+  <w:footnote w:type="separator" w:id="-1">
+    <w:p>
+      <w:pPr>
+        <w:spacing w:after="0" w:line="240" w:lineRule="auto"/>
+      </w:pPr>
+      <w:r>
+        <w:separator/>
+      </w:r>
+    </w:p>
+  </w:footnote>
+  <w:footnote w:type="continuationSeparator" w:id="0">
+    <w:p>
+      <w:pPr>
+        <w:spacing w:after="0" w:line="240" w:lineRule="auto"/>
+      </w:pPr>
+      <w:r>
+        <w:continuationSeparator/>
+      </w:r>
+    </w:p>
+  </w:footnote>
+</w:footnotes>
 </file>
 
 <file path=word/numbering.xml><?xml version="1.0" encoding="utf-8"?>
@@ -958,6 +1000,50 @@
       <w:ind w:leftChars="400" w:left="800"/>
     </w:pPr>
   </w:style>
+  <w:style w:type="paragraph" w:styleId="a4">
+    <w:name w:val="header"/>
+    <w:basedOn w:val="a"/>
+    <w:link w:val="Char"/>
+    <w:uiPriority w:val="99"/>
+    <w:unhideWhenUsed/>
+    <w:rsid w:val="001239E2"/>
+    <w:pPr>
+      <w:tabs>
+        <w:tab w:val="center" w:pos="4513"/>
+        <w:tab w:val="right" w:pos="9026"/>
+      </w:tabs>
+      <w:snapToGrid w:val="0"/>
+    </w:pPr>
+  </w:style>
+  <w:style w:type="character" w:customStyle="1" w:styleId="Char">
+    <w:name w:val="머리글 Char"/>
+    <w:basedOn w:val="a0"/>
+    <w:link w:val="a4"/>
+    <w:uiPriority w:val="99"/>
+    <w:rsid w:val="001239E2"/>
+  </w:style>
+  <w:style w:type="paragraph" w:styleId="a5">
+    <w:name w:val="footer"/>
+    <w:basedOn w:val="a"/>
+    <w:link w:val="Char0"/>
+    <w:uiPriority w:val="99"/>
+    <w:unhideWhenUsed/>
+    <w:rsid w:val="001239E2"/>
+    <w:pPr>
+      <w:tabs>
+        <w:tab w:val="center" w:pos="4513"/>
+        <w:tab w:val="right" w:pos="9026"/>
+      </w:tabs>
+      <w:snapToGrid w:val="0"/>
+    </w:pPr>
+  </w:style>
+  <w:style w:type="character" w:customStyle="1" w:styleId="Char0">
+    <w:name w:val="바닥글 Char"/>
+    <w:basedOn w:val="a0"/>
+    <w:link w:val="a5"/>
+    <w:uiPriority w:val="99"/>
+    <w:rsid w:val="001239E2"/>
+  </w:style>
 </w:styles>
 </file>
 
@@ -1164,6 +1250,50 @@
     <w:pPr>
       <w:ind w:leftChars="400" w:left="800"/>
     </w:pPr>
+  </w:style>
+  <w:style w:type="paragraph" w:styleId="a4">
+    <w:name w:val="header"/>
+    <w:basedOn w:val="a"/>
+    <w:link w:val="Char"/>
+    <w:uiPriority w:val="99"/>
+    <w:unhideWhenUsed/>
+    <w:rsid w:val="001239E2"/>
+    <w:pPr>
+      <w:tabs>
+        <w:tab w:val="center" w:pos="4513"/>
+        <w:tab w:val="right" w:pos="9026"/>
+      </w:tabs>
+      <w:snapToGrid w:val="0"/>
+    </w:pPr>
+  </w:style>
+  <w:style w:type="character" w:customStyle="1" w:styleId="Char">
+    <w:name w:val="머리글 Char"/>
+    <w:basedOn w:val="a0"/>
+    <w:link w:val="a4"/>
+    <w:uiPriority w:val="99"/>
+    <w:rsid w:val="001239E2"/>
+  </w:style>
+  <w:style w:type="paragraph" w:styleId="a5">
+    <w:name w:val="footer"/>
+    <w:basedOn w:val="a"/>
+    <w:link w:val="Char0"/>
+    <w:uiPriority w:val="99"/>
+    <w:unhideWhenUsed/>
+    <w:rsid w:val="001239E2"/>
+    <w:pPr>
+      <w:tabs>
+        <w:tab w:val="center" w:pos="4513"/>
+        <w:tab w:val="right" w:pos="9026"/>
+      </w:tabs>
+      <w:snapToGrid w:val="0"/>
+    </w:pPr>
+  </w:style>
+  <w:style w:type="character" w:customStyle="1" w:styleId="Char0">
+    <w:name w:val="바닥글 Char"/>
+    <w:basedOn w:val="a0"/>
+    <w:link w:val="a5"/>
+    <w:uiPriority w:val="99"/>
+    <w:rsid w:val="001239E2"/>
   </w:style>
 </w:styles>
 </file>

</xml_diff>